<commit_message>
Add table creation functionality
</commit_message>
<xml_diff>
--- a/products/FCN Try/template.docx
+++ b/products/FCN Try/template.docx
@@ -1309,15 +1309,7 @@
               <w:t xml:space="preserve"> </w:t>
             </w:r>
             <w:r>
-              <w:t>[[</w:t>
-            </w:r>
-            <w:proofErr w:type="spellStart"/>
-            <w:r>
-              <w:t>Denom</w:t>
-            </w:r>
-            <w:proofErr w:type="spellEnd"/>
-            <w:r>
-              <w:t>]]</w:t>
+              <w:t>[[Denom]]</w:t>
             </w:r>
           </w:p>
         </w:tc>
@@ -1389,7 +1381,7 @@
                 <w:rStyle w:val="inline11"/>
                 <w:rFonts w:eastAsia="Frutiger 55 Roman"/>
               </w:rPr>
-              <w:t>[[Min Trading Size]]</w:t>
+              <w:t>1 Security</w:t>
             </w:r>
             <w:r>
               <w:rPr>
@@ -1403,7 +1395,21 @@
                 <w:rStyle w:val="inline11"/>
                 <w:rFonts w:eastAsia="Frutiger 55 Roman"/>
               </w:rPr>
-              <w:t>, thereafter, in multiples of  [[Min Trading Size]]</w:t>
+              <w:t xml:space="preserve">, thereafter, in multiples of  </w:t>
+            </w:r>
+            <w:r>
+              <w:rPr>
+                <w:rStyle w:val="inline11"/>
+                <w:rFonts w:eastAsia="Frutiger 55 Roman"/>
+              </w:rPr>
+              <w:t>1 S</w:t>
+            </w:r>
+            <w:r>
+              <w:rPr>
+                <w:rStyle w:val="inline11"/>
+                <w:rFonts w:eastAsia="Frutiger 55 Roman"/>
+              </w:rPr>
+              <w:t>ecurity</w:t>
             </w:r>
           </w:p>
         </w:tc>
@@ -1463,21 +1469,8 @@
           </w:tcPr>
           <w:p>
             <w:r>
-              <w:rPr>
-                <w:rFonts w:ascii="Times New Roman" w:hAnsi="Times New Roman" w:cs="Times New Roman"/>
-              </w:rPr>
-              <w:t>[</w:t>
-            </w:r>
-            <w:r>
-              <w:t>[Initial Valuation Date]]</w:t>
-            </w:r>
-          </w:p>
-          <w:p>
-            <w:pPr>
-              <w:rPr>
-                <w:rFonts w:ascii="Times New Roman" w:hAnsi="Times New Roman" w:cs="Times New Roman"/>
-              </w:rPr>
-            </w:pPr>
+              <w:t>[[Initial Valuation Date]]</w:t>
+            </w:r>
           </w:p>
         </w:tc>
       </w:tr>
@@ -1510,14 +1503,7 @@
                 <w:rStyle w:val="inline11"/>
                 <w:rFonts w:eastAsia="Frutiger 55 Roman"/>
               </w:rPr>
-              <w:t>[[Issue Date]]</w:t>
-            </w:r>
-            <w:r>
-              <w:rPr>
-                <w:rStyle w:val="inline11"/>
-                <w:rFonts w:eastAsia="Frutiger 55 Roman"/>
-              </w:rPr>
-              <w:t>,</w:t>
+              <w:t>[[Issue Date]],</w:t>
             </w:r>
             <w:r>
               <w:t xml:space="preserve"> </w:t>
@@ -1590,35 +1576,7 @@
                 <w:rStyle w:val="inline11"/>
                 <w:rFonts w:eastAsia="Frutiger 55 Roman"/>
               </w:rPr>
-              <w:t xml:space="preserve">The </w:t>
-            </w:r>
-            <w:r>
-              <w:rPr>
-                <w:rStyle w:val="inline11"/>
-                <w:rFonts w:eastAsia="Frutiger 55 Roman"/>
-              </w:rPr>
-              <w:t xml:space="preserve">fifth </w:t>
-            </w:r>
-            <w:r>
-              <w:rPr>
-                <w:rStyle w:val="inline11"/>
-                <w:rFonts w:eastAsia="Frutiger 55 Roman"/>
-              </w:rPr>
-              <w:t>Business Day after the Final Valuation Date, which is expected to be</w:t>
-            </w:r>
-            <w:r>
-              <w:rPr>
-                <w:rStyle w:val="inline11"/>
-                <w:rFonts w:eastAsia="Frutiger 55 Roman"/>
-              </w:rPr>
-              <w:t xml:space="preserve"> </w:t>
-            </w:r>
-            <w:r>
-              <w:rPr>
-                <w:rStyle w:val="inline11"/>
-                <w:rFonts w:eastAsia="Frutiger 55 Roman"/>
-              </w:rPr>
-              <w:t>[[Maturity Date]]</w:t>
+              <w:t>The fifth Business Day after the Final Valuation Date, which is expected to be [[Maturity Date]]</w:t>
             </w:r>
           </w:p>
         </w:tc>
@@ -1654,16 +1612,7 @@
                 <w:b/>
                 <w:bCs/>
               </w:rPr>
-              <w:t>(t = 1</w:t>
-            </w:r>
-            <w:r>
-              <w:rPr>
-                <w:rStyle w:val="inline11"/>
-                <w:rFonts w:eastAsia="Frutiger 55 Roman"/>
-                <w:b/>
-                <w:bCs/>
-              </w:rPr>
-              <w:t>-</w:t>
+              <w:t>(t = 1-</w:t>
             </w:r>
             <w:r>
               <w:rPr>
@@ -1719,16 +1668,7 @@
                 <w:b/>
                 <w:bCs/>
               </w:rPr>
-              <w:t xml:space="preserve"> </w:t>
-            </w:r>
-            <w:r>
-              <w:rPr>
-                <w:rStyle w:val="inline11"/>
-                <w:rFonts w:eastAsia="Frutiger 55 Roman"/>
-                <w:b/>
-                <w:bCs/>
-              </w:rPr>
-              <w:t>[[Coupon]]</w:t>
+              <w:t xml:space="preserve"> [[Coupon]]</w:t>
             </w:r>
             <w:r>
               <w:rPr>
@@ -1810,21 +1750,7 @@
                 <w:rStyle w:val="inline11"/>
                 <w:rFonts w:eastAsia="Frutiger 55 Roman"/>
               </w:rPr>
-              <w:t>See table below, subject to Consequences of Disrupted Days provision as set out in the Offering Circular (Share Linked Provision 1.</w:t>
-            </w:r>
-            <w:r>
-              <w:rPr>
-                <w:rStyle w:val="inline11"/>
-                <w:rFonts w:eastAsia="Frutiger 55 Roman"/>
-              </w:rPr>
-              <w:t>3</w:t>
-            </w:r>
-            <w:r>
-              <w:rPr>
-                <w:rStyle w:val="inline11"/>
-                <w:rFonts w:eastAsia="Frutiger 55 Roman"/>
-              </w:rPr>
-              <w:t>).</w:t>
+              <w:t>See table below, subject to Consequences of Disrupted Days provision as set out in the Offering Circular (Share Linked Provision 1.3).</w:t>
             </w:r>
           </w:p>
         </w:tc>
@@ -1894,35 +1820,7 @@
                 <w:rStyle w:val="inline11"/>
                 <w:rFonts w:eastAsia="Frutiger 55 Roman"/>
               </w:rPr>
-              <w:t xml:space="preserve">Unless the Security has been previously redeemed, purchased or cancelled, the above Interest Amount (t) will be payable to the holder of the Security on </w:t>
-            </w:r>
-            <w:r>
-              <w:rPr>
-                <w:rStyle w:val="inline11"/>
-                <w:rFonts w:eastAsia="Frutiger 55 Roman"/>
-              </w:rPr>
-              <w:t xml:space="preserve">fifth </w:t>
-            </w:r>
-            <w:r>
-              <w:rPr>
-                <w:rStyle w:val="inline11"/>
-                <w:rFonts w:eastAsia="Frutiger 55 Roman"/>
-              </w:rPr>
-              <w:t>Business Days following the respective Observation Date (t), which is expected to be the Interest Payment Date (t) as set out in the table below, subject to Consequences of Disrupted Days provision as set out in the Offering Circular (Share Linked Provision 1.</w:t>
-            </w:r>
-            <w:r>
-              <w:rPr>
-                <w:rStyle w:val="inline11"/>
-                <w:rFonts w:eastAsia="Frutiger 55 Roman"/>
-              </w:rPr>
-              <w:t>3</w:t>
-            </w:r>
-            <w:r>
-              <w:rPr>
-                <w:rStyle w:val="inline11"/>
-                <w:rFonts w:eastAsia="Frutiger 55 Roman"/>
-              </w:rPr>
-              <w:t>).</w:t>
+              <w:t>Unless the Security has been previously redeemed, purchased or cancelled, the above Interest Amount (t) will be payable to the holder of the Security on fifth Business Days following the respective Observation Date (t), which is expected to be the Interest Payment Date (t) as set out in the table below, subject to Consequences of Disrupted Days provision as set out in the Offering Circular (Share Linked Provision 1.3).</w:t>
             </w:r>
           </w:p>
           <w:p>
@@ -1951,23 +1849,8 @@
           <w:rStyle w:val="inline11"/>
           <w:rFonts w:eastAsia="Frutiger 55 Roman"/>
         </w:rPr>
-        <w:t>[[</w:t>
-      </w:r>
-      <w:proofErr w:type="spellStart"/>
-      <w:r>
-        <w:rPr>
-          <w:rStyle w:val="inline11"/>
-          <w:rFonts w:eastAsia="Frutiger 55 Roman"/>
-        </w:rPr>
-        <w:t>ObservationDatesTab</w:t>
-      </w:r>
-      <w:proofErr w:type="spellEnd"/>
-      <w:r>
-        <w:rPr>
-          <w:rStyle w:val="inline11"/>
-          <w:rFonts w:eastAsia="Frutiger 55 Roman"/>
-        </w:rPr>
-        <w:t>]]</w:t>
+        <w:lastRenderedPageBreak/>
+        <w:t>[[ObservationDatesTab]]</w:t>
       </w:r>
     </w:p>
     <w:p>
@@ -2116,7 +1999,6 @@
         </w:rPr>
         <w:t>[[</w:t>
       </w:r>
-      <w:proofErr w:type="spellStart"/>
       <w:r>
         <w:rPr>
           <w:rStyle w:val="inline11"/>
@@ -2131,7 +2013,6 @@
         </w:rPr>
         <w:t>Tab</w:t>
       </w:r>
-      <w:proofErr w:type="spellEnd"/>
       <w:r>
         <w:rPr>
           <w:rStyle w:val="inline11"/>
@@ -2194,23 +2075,7 @@
                 <w:rStyle w:val="inline11"/>
                 <w:rFonts w:eastAsia="Frutiger 55 Roman"/>
               </w:rPr>
-              <w:t>The Share (</w:t>
-            </w:r>
-            <w:proofErr w:type="spellStart"/>
-            <w:r>
-              <w:rPr>
-                <w:rStyle w:val="inline11"/>
-                <w:rFonts w:eastAsia="Frutiger 55 Roman"/>
-              </w:rPr>
-              <w:t>i</w:t>
-            </w:r>
-            <w:proofErr w:type="spellEnd"/>
-            <w:r>
-              <w:rPr>
-                <w:rStyle w:val="inline11"/>
-                <w:rFonts w:eastAsia="Frutiger 55 Roman"/>
-              </w:rPr>
-              <w:t>) which generates the lowest result from the following formula:</w:t>
+              <w:t>The Share (i) which generates the lowest result from the following formula:</w:t>
             </w:r>
           </w:p>
           <w:p>
@@ -2226,47 +2091,7 @@
                 <w:b/>
                 <w:bCs/>
               </w:rPr>
-              <w:t>Closing Share Price (</w:t>
-            </w:r>
-            <w:proofErr w:type="spellStart"/>
-            <w:r>
-              <w:rPr>
-                <w:rStyle w:val="inline11"/>
-                <w:rFonts w:eastAsia="Frutiger 55 Roman"/>
-                <w:b/>
-                <w:bCs/>
-              </w:rPr>
-              <w:t>i</w:t>
-            </w:r>
-            <w:proofErr w:type="spellEnd"/>
-            <w:r>
-              <w:rPr>
-                <w:rStyle w:val="inline11"/>
-                <w:rFonts w:eastAsia="Frutiger 55 Roman"/>
-                <w:b/>
-                <w:bCs/>
-              </w:rPr>
-              <w:t>) / Initial Share Price (</w:t>
-            </w:r>
-            <w:proofErr w:type="spellStart"/>
-            <w:r>
-              <w:rPr>
-                <w:rStyle w:val="inline11"/>
-                <w:rFonts w:eastAsia="Frutiger 55 Roman"/>
-                <w:b/>
-                <w:bCs/>
-              </w:rPr>
-              <w:t>i</w:t>
-            </w:r>
-            <w:proofErr w:type="spellEnd"/>
-            <w:r>
-              <w:rPr>
-                <w:rStyle w:val="inline11"/>
-                <w:rFonts w:eastAsia="Frutiger 55 Roman"/>
-                <w:b/>
-                <w:bCs/>
-              </w:rPr>
-              <w:t>) - 1</w:t>
+              <w:t>Closing Share Price (i) / Initial Share Price (i) - 1</w:t>
             </w:r>
           </w:p>
           <w:p>
@@ -2306,47 +2131,7 @@
                 <w:b/>
                 <w:bCs/>
               </w:rPr>
-              <w:t>Strike Price (</w:t>
-            </w:r>
-            <w:proofErr w:type="spellStart"/>
-            <w:r>
-              <w:rPr>
-                <w:rStyle w:val="inline11"/>
-                <w:rFonts w:eastAsia="Frutiger 55 Roman"/>
-                <w:b/>
-                <w:bCs/>
-              </w:rPr>
-              <w:t>i</w:t>
-            </w:r>
-            <w:proofErr w:type="spellEnd"/>
-            <w:r>
-              <w:rPr>
-                <w:rStyle w:val="inline11"/>
-                <w:rFonts w:eastAsia="Frutiger 55 Roman"/>
-                <w:b/>
-                <w:bCs/>
-              </w:rPr>
-              <w:t>):(</w:t>
-            </w:r>
-            <w:proofErr w:type="spellStart"/>
-            <w:r>
-              <w:rPr>
-                <w:rStyle w:val="inline11"/>
-                <w:rFonts w:eastAsia="Frutiger 55 Roman"/>
-                <w:b/>
-                <w:bCs/>
-              </w:rPr>
-              <w:t>i</w:t>
-            </w:r>
-            <w:proofErr w:type="spellEnd"/>
-            <w:r>
-              <w:rPr>
-                <w:rStyle w:val="inline11"/>
-                <w:rFonts w:eastAsia="Frutiger 55 Roman"/>
-                <w:b/>
-                <w:bCs/>
-              </w:rPr>
-              <w:t xml:space="preserve"> = 1 </w:t>
+              <w:t xml:space="preserve">Strike Price (i):(i = 1 </w:t>
             </w:r>
             <w:r>
               <w:rPr>
@@ -2373,27 +2158,7 @@
                 <w:b/>
                 <w:bCs/>
               </w:rPr>
-              <w:t xml:space="preserve">[[Count </w:t>
-            </w:r>
-            <w:proofErr w:type="spellStart"/>
-            <w:r>
-              <w:rPr>
-                <w:rStyle w:val="inline11"/>
-                <w:rFonts w:eastAsia="Frutiger 55 Roman"/>
-                <w:b/>
-                <w:bCs/>
-              </w:rPr>
-              <w:t>i</w:t>
-            </w:r>
-            <w:proofErr w:type="spellEnd"/>
-            <w:r>
-              <w:rPr>
-                <w:rStyle w:val="inline11"/>
-                <w:rFonts w:eastAsia="Frutiger 55 Roman"/>
-                <w:b/>
-                <w:bCs/>
-              </w:rPr>
-              <w:t>]]</w:t>
+              <w:t>[[Count i]]</w:t>
             </w:r>
             <w:r>
               <w:rPr>
@@ -2416,23 +2181,7 @@
                 <w:rStyle w:val="inline11"/>
                 <w:rFonts w:eastAsia="Frutiger 55 Roman"/>
               </w:rPr>
-              <w:t>[[</w:t>
-            </w:r>
-            <w:proofErr w:type="spellStart"/>
-            <w:r>
-              <w:rPr>
-                <w:rStyle w:val="inline11"/>
-                <w:rFonts w:eastAsia="Frutiger 55 Roman"/>
-              </w:rPr>
-              <w:t>StrikePercent</w:t>
-            </w:r>
-            <w:proofErr w:type="spellEnd"/>
-            <w:r>
-              <w:rPr>
-                <w:rStyle w:val="inline11"/>
-                <w:rFonts w:eastAsia="Frutiger 55 Roman"/>
-              </w:rPr>
-              <w:t>]]</w:t>
+              <w:t>[[StrikePercent]]</w:t>
             </w:r>
             <w:r>
               <w:rPr>
@@ -2446,79 +2195,52 @@
                 <w:rStyle w:val="inline11"/>
                 <w:rFonts w:eastAsia="Frutiger 55 Roman"/>
               </w:rPr>
-              <w:t>* Initial Share Price (</w:t>
-            </w:r>
-            <w:proofErr w:type="spellStart"/>
-            <w:r>
-              <w:rPr>
-                <w:rStyle w:val="inline11"/>
-                <w:rFonts w:eastAsia="Frutiger 55 Roman"/>
-              </w:rPr>
-              <w:t>i</w:t>
-            </w:r>
-            <w:proofErr w:type="spellEnd"/>
-            <w:r>
-              <w:rPr>
-                <w:rStyle w:val="inline11"/>
-                <w:rFonts w:eastAsia="Frutiger 55 Roman"/>
+              <w:t>* Initial Share Price (i)</w:t>
+            </w:r>
+          </w:p>
+        </w:tc>
+      </w:tr>
+      <w:tr>
+        <w:tc>
+          <w:tcPr>
+            <w:tcW w:w="1085" w:type="pct"/>
+          </w:tcPr>
+          <w:p>
+            <w:pPr>
+              <w:rPr>
+                <w:rStyle w:val="inline11"/>
+                <w:rFonts w:eastAsia="Frutiger 55 Roman"/>
+                <w:b/>
+                <w:bCs/>
+              </w:rPr>
+            </w:pPr>
+            <w:r>
+              <w:rPr>
+                <w:rStyle w:val="inline11"/>
+                <w:rFonts w:eastAsia="Frutiger 55 Roman"/>
+                <w:b/>
+                <w:bCs/>
+              </w:rPr>
+              <w:t>Barrier Price (</w:t>
+            </w:r>
+            <w:r>
+              <w:rPr>
+                <w:rStyle w:val="inline11"/>
+                <w:rFonts w:eastAsia="Frutiger 55 Roman"/>
+                <w:b/>
+                <w:bCs/>
+              </w:rPr>
+              <w:t>i, t</w:t>
+            </w:r>
+            <w:r>
+              <w:rPr>
+                <w:rStyle w:val="inline11"/>
+                <w:rFonts w:eastAsia="Frutiger 55 Roman"/>
+                <w:b/>
+                <w:bCs/>
               </w:rPr>
               <w:t>)</w:t>
             </w:r>
-          </w:p>
-        </w:tc>
-      </w:tr>
-      <w:tr>
-        <w:tc>
-          <w:tcPr>
-            <w:tcW w:w="1085" w:type="pct"/>
-          </w:tcPr>
-          <w:p>
-            <w:pPr>
-              <w:rPr>
-                <w:rStyle w:val="inline11"/>
-                <w:rFonts w:eastAsia="Frutiger 55 Roman"/>
-                <w:b/>
-                <w:bCs/>
-              </w:rPr>
-            </w:pPr>
-            <w:r>
-              <w:rPr>
-                <w:rStyle w:val="inline11"/>
-                <w:rFonts w:eastAsia="Frutiger 55 Roman"/>
-                <w:b/>
-                <w:bCs/>
-              </w:rPr>
-              <w:t>Barrier Price (</w:t>
-            </w:r>
-            <w:proofErr w:type="spellStart"/>
-            <w:r>
-              <w:rPr>
-                <w:rStyle w:val="inline11"/>
-                <w:rFonts w:eastAsia="Frutiger 55 Roman"/>
-                <w:b/>
-                <w:bCs/>
-              </w:rPr>
-              <w:t>i</w:t>
-            </w:r>
-            <w:proofErr w:type="spellEnd"/>
-            <w:r>
-              <w:rPr>
-                <w:rStyle w:val="inline11"/>
-                <w:rFonts w:eastAsia="Frutiger 55 Roman"/>
-                <w:b/>
-                <w:bCs/>
-              </w:rPr>
-              <w:t>, t</w:t>
-            </w:r>
-            <w:r>
-              <w:rPr>
-                <w:rStyle w:val="inline11"/>
-                <w:rFonts w:eastAsia="Frutiger 55 Roman"/>
-                <w:b/>
-                <w:bCs/>
-              </w:rPr>
-              <w:t>)</w:t>
-            </w:r>
             <w:r>
               <w:rPr>
                 <w:rStyle w:val="inline11"/>
@@ -2535,56 +2257,16 @@
                 <w:b/>
                 <w:bCs/>
               </w:rPr>
-              <w:t>(</w:t>
-            </w:r>
-            <w:proofErr w:type="spellStart"/>
-            <w:r>
-              <w:rPr>
-                <w:rStyle w:val="inline11"/>
-                <w:rFonts w:eastAsia="Frutiger 55 Roman"/>
-                <w:b/>
-                <w:bCs/>
-              </w:rPr>
-              <w:t>i</w:t>
-            </w:r>
-            <w:proofErr w:type="spellEnd"/>
-            <w:r>
-              <w:rPr>
-                <w:rStyle w:val="inline11"/>
-                <w:rFonts w:eastAsia="Frutiger 55 Roman"/>
-                <w:b/>
-                <w:bCs/>
-              </w:rPr>
-              <w:t xml:space="preserve"> = 1 –</w:t>
-            </w:r>
-            <w:r>
-              <w:rPr>
-                <w:rStyle w:val="inline11"/>
-                <w:rFonts w:eastAsia="Frutiger 55 Roman"/>
-                <w:b/>
-                <w:bCs/>
-              </w:rPr>
-              <w:t xml:space="preserve"> [[Count </w:t>
-            </w:r>
-            <w:proofErr w:type="spellStart"/>
-            <w:r>
-              <w:rPr>
-                <w:rStyle w:val="inline11"/>
-                <w:rFonts w:eastAsia="Frutiger 55 Roman"/>
-                <w:b/>
-                <w:bCs/>
-              </w:rPr>
-              <w:t>i</w:t>
-            </w:r>
-            <w:proofErr w:type="spellEnd"/>
-            <w:r>
-              <w:rPr>
-                <w:rStyle w:val="inline11"/>
-                <w:rFonts w:eastAsia="Frutiger 55 Roman"/>
-                <w:b/>
-                <w:bCs/>
-              </w:rPr>
-              <w:t>]]</w:t>
+              <w:t>(i = 1 –</w:t>
+            </w:r>
+            <w:r>
+              <w:rPr>
+                <w:rStyle w:val="inline11"/>
+                <w:rFonts w:eastAsia="Frutiger 55 Roman"/>
+                <w:b/>
+                <w:bCs/>
+              </w:rPr>
+              <w:t xml:space="preserve"> [[Count i]]</w:t>
             </w:r>
             <w:r>
               <w:rPr>
@@ -2670,47 +2352,7 @@
                 <w:b/>
                 <w:bCs/>
               </w:rPr>
-              <w:t>Knock-in Price (</w:t>
-            </w:r>
-            <w:proofErr w:type="spellStart"/>
-            <w:r>
-              <w:rPr>
-                <w:rStyle w:val="inline11"/>
-                <w:rFonts w:eastAsia="Frutiger 55 Roman"/>
-                <w:b/>
-                <w:bCs/>
-              </w:rPr>
-              <w:t>i</w:t>
-            </w:r>
-            <w:proofErr w:type="spellEnd"/>
-            <w:r>
-              <w:rPr>
-                <w:rStyle w:val="inline11"/>
-                <w:rFonts w:eastAsia="Frutiger 55 Roman"/>
-                <w:b/>
-                <w:bCs/>
-              </w:rPr>
-              <w:t>):(</w:t>
-            </w:r>
-            <w:proofErr w:type="spellStart"/>
-            <w:r>
-              <w:rPr>
-                <w:rStyle w:val="inline11"/>
-                <w:rFonts w:eastAsia="Frutiger 55 Roman"/>
-                <w:b/>
-                <w:bCs/>
-              </w:rPr>
-              <w:t>i</w:t>
-            </w:r>
-            <w:proofErr w:type="spellEnd"/>
-            <w:r>
-              <w:rPr>
-                <w:rStyle w:val="inline11"/>
-                <w:rFonts w:eastAsia="Frutiger 55 Roman"/>
-                <w:b/>
-                <w:bCs/>
-              </w:rPr>
-              <w:t xml:space="preserve"> = 1 -</w:t>
+              <w:t>Knock-in Price (i):(i = 1 -</w:t>
             </w:r>
             <w:r>
               <w:rPr>
@@ -2728,27 +2370,7 @@
                 <w:b/>
                 <w:bCs/>
               </w:rPr>
-              <w:t xml:space="preserve">[[Count </w:t>
-            </w:r>
-            <w:proofErr w:type="spellStart"/>
-            <w:r>
-              <w:rPr>
-                <w:rStyle w:val="inline11"/>
-                <w:rFonts w:eastAsia="Frutiger 55 Roman"/>
-                <w:b/>
-                <w:bCs/>
-              </w:rPr>
-              <w:t>i</w:t>
-            </w:r>
-            <w:proofErr w:type="spellEnd"/>
-            <w:r>
-              <w:rPr>
-                <w:rStyle w:val="inline11"/>
-                <w:rFonts w:eastAsia="Frutiger 55 Roman"/>
-                <w:b/>
-                <w:bCs/>
-              </w:rPr>
-              <w:t>]]</w:t>
+              <w:t>[[Count i]]</w:t>
             </w:r>
             <w:r>
               <w:rPr>
@@ -2771,46 +2393,14 @@
                 <w:rStyle w:val="inline11"/>
                 <w:rFonts w:eastAsia="Frutiger 55 Roman"/>
               </w:rPr>
-              <w:t>[[KI/</w:t>
-            </w:r>
-            <w:proofErr w:type="spellStart"/>
-            <w:r>
-              <w:rPr>
-                <w:rStyle w:val="inline11"/>
-                <w:rFonts w:eastAsia="Frutiger 55 Roman"/>
-              </w:rPr>
-              <w:t>KOPer</w:t>
-            </w:r>
-            <w:proofErr w:type="spellEnd"/>
-            <w:r>
-              <w:rPr>
-                <w:rStyle w:val="inline11"/>
-                <w:rFonts w:eastAsia="Frutiger 55 Roman"/>
-              </w:rPr>
-              <w:t>]]</w:t>
-            </w:r>
-            <w:r>
-              <w:rPr>
-                <w:rStyle w:val="inline11"/>
-                <w:rFonts w:eastAsia="Frutiger 55 Roman"/>
-              </w:rPr>
-              <w:t xml:space="preserve"> * Initial Share Price (</w:t>
-            </w:r>
-            <w:proofErr w:type="spellStart"/>
-            <w:r>
-              <w:rPr>
-                <w:rStyle w:val="inline11"/>
-                <w:rFonts w:eastAsia="Frutiger 55 Roman"/>
-              </w:rPr>
-              <w:t>i</w:t>
-            </w:r>
-            <w:proofErr w:type="spellEnd"/>
-            <w:r>
-              <w:rPr>
-                <w:rStyle w:val="inline11"/>
-                <w:rFonts w:eastAsia="Frutiger 55 Roman"/>
-              </w:rPr>
-              <w:t>)</w:t>
+              <w:t>[[KI/KOPer]]</w:t>
+            </w:r>
+            <w:r>
+              <w:rPr>
+                <w:rStyle w:val="inline11"/>
+                <w:rFonts w:eastAsia="Frutiger 55 Roman"/>
+              </w:rPr>
+              <w:t xml:space="preserve"> * Initial Share Price (i)</w:t>
             </w:r>
           </w:p>
         </w:tc>
@@ -2855,76 +2445,16 @@
                 <w:b/>
                 <w:bCs/>
               </w:rPr>
-              <w:t>Final Share Price (</w:t>
-            </w:r>
-            <w:proofErr w:type="spellStart"/>
-            <w:r>
-              <w:rPr>
-                <w:rStyle w:val="inline11"/>
-                <w:rFonts w:eastAsia="Frutiger 55 Roman"/>
-                <w:b/>
-                <w:bCs/>
-              </w:rPr>
-              <w:t>i</w:t>
-            </w:r>
-            <w:proofErr w:type="spellEnd"/>
-            <w:r>
-              <w:rPr>
-                <w:rStyle w:val="inline11"/>
-                <w:rFonts w:eastAsia="Frutiger 55 Roman"/>
-                <w:b/>
-                <w:bCs/>
-              </w:rPr>
-              <w:t>):(</w:t>
-            </w:r>
-            <w:proofErr w:type="spellStart"/>
-            <w:r>
-              <w:rPr>
-                <w:rStyle w:val="inline11"/>
-                <w:rFonts w:eastAsia="Frutiger 55 Roman"/>
-                <w:b/>
-                <w:bCs/>
-              </w:rPr>
-              <w:t>i</w:t>
-            </w:r>
-            <w:proofErr w:type="spellEnd"/>
-            <w:r>
-              <w:rPr>
-                <w:rStyle w:val="inline11"/>
-                <w:rFonts w:eastAsia="Frutiger 55 Roman"/>
-                <w:b/>
-                <w:bCs/>
-              </w:rPr>
-              <w:t xml:space="preserve"> = 1 -</w:t>
-            </w:r>
-            <w:r>
-              <w:rPr>
-                <w:rStyle w:val="inline11"/>
-                <w:rFonts w:eastAsia="Frutiger 55 Roman"/>
-                <w:b/>
-                <w:bCs/>
-              </w:rPr>
-              <w:t xml:space="preserve">[[Count </w:t>
-            </w:r>
-            <w:proofErr w:type="spellStart"/>
-            <w:r>
-              <w:rPr>
-                <w:rStyle w:val="inline11"/>
-                <w:rFonts w:eastAsia="Frutiger 55 Roman"/>
-                <w:b/>
-                <w:bCs/>
-              </w:rPr>
-              <w:t>i</w:t>
-            </w:r>
-            <w:proofErr w:type="spellEnd"/>
-            <w:r>
-              <w:rPr>
-                <w:rStyle w:val="inline11"/>
-                <w:rFonts w:eastAsia="Frutiger 55 Roman"/>
-                <w:b/>
-                <w:bCs/>
-              </w:rPr>
-              <w:t>]]</w:t>
+              <w:t>Final Share Price (i):(i = 1 -</w:t>
+            </w:r>
+            <w:r>
+              <w:rPr>
+                <w:rStyle w:val="inline11"/>
+                <w:rFonts w:eastAsia="Frutiger 55 Roman"/>
+                <w:b/>
+                <w:bCs/>
+              </w:rPr>
+              <w:t>[[Count i]]</w:t>
             </w:r>
             <w:r>
               <w:rPr>
@@ -2953,23 +2483,7 @@
                 <w:rStyle w:val="inline11"/>
                 <w:rFonts w:eastAsia="Frutiger 55 Roman"/>
               </w:rPr>
-              <w:t>The Closing Share Price of the Share (</w:t>
-            </w:r>
-            <w:proofErr w:type="spellStart"/>
-            <w:r>
-              <w:rPr>
-                <w:rStyle w:val="inline11"/>
-                <w:rFonts w:eastAsia="Frutiger 55 Roman"/>
-              </w:rPr>
-              <w:t>i</w:t>
-            </w:r>
-            <w:proofErr w:type="spellEnd"/>
-            <w:r>
-              <w:rPr>
-                <w:rStyle w:val="inline11"/>
-                <w:rFonts w:eastAsia="Frutiger 55 Roman"/>
-              </w:rPr>
-              <w:t>) on the Final Valuation Date</w:t>
+              <w:t>The Closing Share Price of the Share (i) on the Final Valuation Date</w:t>
             </w:r>
           </w:p>
           <w:p>
@@ -3351,23 +2865,7 @@
                 <w:rStyle w:val="inline11"/>
                 <w:rFonts w:eastAsia="Frutiger 55 Roman"/>
               </w:rPr>
-              <w:t>(</w:t>
-            </w:r>
-            <w:proofErr w:type="spellStart"/>
-            <w:r>
-              <w:rPr>
-                <w:rStyle w:val="inline11"/>
-                <w:rFonts w:eastAsia="Frutiger 55 Roman"/>
-              </w:rPr>
-              <w:t>i</w:t>
-            </w:r>
-            <w:proofErr w:type="spellEnd"/>
-            <w:r>
-              <w:rPr>
-                <w:rStyle w:val="inline11"/>
-                <w:rFonts w:eastAsia="Frutiger 55 Roman"/>
-              </w:rPr>
-              <w:t xml:space="preserve">) </w:t>
+              <w:t xml:space="preserve">(i) </w:t>
             </w:r>
             <w:r>
               <w:rPr>
@@ -3645,39 +3143,39 @@
                 <w:rStyle w:val="inline11"/>
                 <w:rFonts w:eastAsia="Frutiger 55 Roman"/>
               </w:rPr>
+              <w:t>Share Substitution:</w:t>
+            </w:r>
+          </w:p>
+        </w:tc>
+        <w:tc>
+          <w:tcPr>
+            <w:tcW w:w="3915" w:type="pct"/>
+          </w:tcPr>
+          <w:p>
+            <w:r>
+              <w:rPr>
+                <w:rStyle w:val="inline11"/>
+                <w:rFonts w:eastAsia="Frutiger 55 Roman"/>
+                <w:b/>
+                <w:bCs/>
+              </w:rPr>
+              <w:t>Applicable</w:t>
+            </w:r>
+          </w:p>
+        </w:tc>
+      </w:tr>
+      <w:tr>
+        <w:tc>
+          <w:tcPr>
+            <w:tcW w:w="1085" w:type="pct"/>
+          </w:tcPr>
+          <w:p>
+            <w:r>
+              <w:rPr>
+                <w:rStyle w:val="inline11"/>
+                <w:rFonts w:eastAsia="Frutiger 55 Roman"/>
+              </w:rPr>
               <w:lastRenderedPageBreak/>
-              <w:t>Share Substitution:</w:t>
-            </w:r>
-          </w:p>
-        </w:tc>
-        <w:tc>
-          <w:tcPr>
-            <w:tcW w:w="3915" w:type="pct"/>
-          </w:tcPr>
-          <w:p>
-            <w:r>
-              <w:rPr>
-                <w:rStyle w:val="inline11"/>
-                <w:rFonts w:eastAsia="Frutiger 55 Roman"/>
-                <w:b/>
-                <w:bCs/>
-              </w:rPr>
-              <w:t>Applicable</w:t>
-            </w:r>
-          </w:p>
-        </w:tc>
-      </w:tr>
-      <w:tr>
-        <w:tc>
-          <w:tcPr>
-            <w:tcW w:w="1085" w:type="pct"/>
-          </w:tcPr>
-          <w:p>
-            <w:r>
-              <w:rPr>
-                <w:rStyle w:val="inline11"/>
-                <w:rFonts w:eastAsia="Frutiger 55 Roman"/>
-              </w:rPr>
               <w:t>Hedging Disruption:</w:t>
             </w:r>
           </w:p>
@@ -4928,25 +4426,32 @@
                 <w:b/>
                 <w:bCs/>
               </w:rPr>
+              <w:t>Related Documentation:</w:t>
+            </w:r>
+          </w:p>
+        </w:tc>
+        <w:tc>
+          <w:tcPr>
+            <w:tcW w:w="3917" w:type="pct"/>
+          </w:tcPr>
+          <w:p>
+            <w:pPr>
+              <w:jc w:val="both"/>
+            </w:pPr>
+            <w:r>
+              <w:rPr>
+                <w:rStyle w:val="inline11"/>
+                <w:rFonts w:eastAsia="Frutiger 55 Roman"/>
+              </w:rPr>
+              <w:t xml:space="preserve">Any Securities to be issued will be issued in accordance with the terms set out in the Offering Circular for the J.P. Morgan Structured Products B.V./ JPMorgan Chase Financial Company LLC / JPMorgan Chase Bank, N.A./ </w:t>
+            </w:r>
+            <w:r>
+              <w:rPr>
+                <w:rStyle w:val="inline11"/>
+                <w:rFonts w:eastAsia="Frutiger 55 Roman"/>
+              </w:rPr>
               <w:lastRenderedPageBreak/>
-              <w:t>Related Documentation:</w:t>
-            </w:r>
-          </w:p>
-        </w:tc>
-        <w:tc>
-          <w:tcPr>
-            <w:tcW w:w="3917" w:type="pct"/>
-          </w:tcPr>
-          <w:p>
-            <w:pPr>
-              <w:jc w:val="both"/>
-            </w:pPr>
-            <w:r>
-              <w:rPr>
-                <w:rStyle w:val="inline11"/>
-                <w:rFonts w:eastAsia="Frutiger 55 Roman"/>
-              </w:rPr>
-              <w:t xml:space="preserve">Any Securities to be issued will be issued in accordance with the terms set out in the Offering Circular for the J.P. Morgan Structured Products B.V./ JPMorgan Chase Financial Company LLC / JPMorgan Chase Bank, N.A./ JPMorgan Chase &amp; Co. Structured Products </w:t>
+              <w:t xml:space="preserve">JPMorgan Chase &amp; Co. Structured Products </w:t>
             </w:r>
             <w:proofErr w:type="spellStart"/>
             <w:r>
@@ -5460,7 +4965,7 @@
                 <w:rStyle w:val="inline11"/>
                 <w:rFonts w:eastAsia="Frutiger 55 Roman"/>
               </w:rPr>
-              <w:t>Persons acquiring the Securities represent that (</w:t>
+              <w:t xml:space="preserve">Persons acquiring the Securities represent that (i) they are not relying upon any representations by </w:t>
             </w:r>
             <w:proofErr w:type="spellStart"/>
             <w:r>
@@ -5468,7 +4973,7 @@
                 <w:rStyle w:val="inline11"/>
                 <w:rFonts w:eastAsia="Frutiger 55 Roman"/>
               </w:rPr>
-              <w:t>i</w:t>
+              <w:t>J.P.Morgan</w:t>
             </w:r>
             <w:proofErr w:type="spellEnd"/>
             <w:r>
@@ -5476,23 +4981,7 @@
                 <w:rStyle w:val="inline11"/>
                 <w:rFonts w:eastAsia="Frutiger 55 Roman"/>
               </w:rPr>
-              <w:t xml:space="preserve">) they are not relying upon any representations by </w:t>
-            </w:r>
-            <w:proofErr w:type="spellStart"/>
-            <w:r>
-              <w:rPr>
-                <w:rStyle w:val="inline11"/>
-                <w:rFonts w:eastAsia="Frutiger 55 Roman"/>
-              </w:rPr>
-              <w:t>J.P.Morgan</w:t>
-            </w:r>
-            <w:proofErr w:type="spellEnd"/>
-            <w:r>
-              <w:rPr>
-                <w:rStyle w:val="inline11"/>
-                <w:rFonts w:eastAsia="Frutiger 55 Roman"/>
-              </w:rPr>
-              <w:t xml:space="preserve"> except for any expressly set forth in the Original Offering Circular and Pricing Supplement; (ii) they have consulted with their own legal, regulatory, tax, business, investment, financial and accounting advisers to the extent they have deemed necessary, and they have made their own investment, hedging, and trading decisions based upon their own judgment and upon any advice from such advisers as they have deemed necessary and not </w:t>
+              <w:t xml:space="preserve"> except for any expressly set forth in the Original Offering Circular and Pricing Supplement; (ii) they have consulted with their own legal, regulatory, tax, business, investment, financial and accounting advisers to the extent they have deemed necessary, and they have made their own investment, hedging, and trading decisions based upon their own judgment and upon any advice from such advisers as they have deemed necessary and not upon any view expressed by the other party; and (iii) they are purchasing these Securities with a full understanding of the terms, conditions and risks thereof including the lack of liquidity of the Securities, and is capable of and </w:t>
             </w:r>
             <w:r>
               <w:rPr>
@@ -5500,7 +4989,7 @@
                 <w:rFonts w:eastAsia="Frutiger 55 Roman"/>
               </w:rPr>
               <w:lastRenderedPageBreak/>
-              <w:t xml:space="preserve">upon any view expressed by the other party; and (iii) they are purchasing these Securities with a full understanding of the terms, conditions and risks thereof including the lack of liquidity of the Securities, and is capable of and willing to assume those risks. The Securities may be distributed through various financial institutions acting as intermediaries, and in such case the distributor will generally act as a principal and a client of the intermediary will have a contractual relationship solely with the intermediary in relation to the sale and purchase of the Securities. Furthermore, neither the Issuer, the Guarantor, nor any other member of the </w:t>
+              <w:t xml:space="preserve">willing to assume those risks. The Securities may be distributed through various financial institutions acting as intermediaries, and in such case the distributor will generally act as a principal and a client of the intermediary will have a contractual relationship solely with the intermediary in relation to the sale and purchase of the Securities. Furthermore, neither the Issuer, the Guarantor, nor any other member of the </w:t>
             </w:r>
             <w:proofErr w:type="spellStart"/>
             <w:r>
@@ -5665,23 +5154,7 @@
                 <w:rStyle w:val="inline11"/>
                 <w:rFonts w:eastAsia="Frutiger 55 Roman"/>
               </w:rPr>
-              <w:t>Please also note that in the event of physical settlement, in order to receive the Reference Asset Amount, holder of the Securities may deliver a duly completed Reference Asset Transfer Notice on or prior to the relevant time on the Physical Settlement Cut-off Date. The Reference Asset Transfer Notice requires the Securities holder to make certain representations including but not limited to (</w:t>
-            </w:r>
-            <w:proofErr w:type="spellStart"/>
-            <w:r>
-              <w:rPr>
-                <w:rStyle w:val="inline11"/>
-                <w:rFonts w:eastAsia="Frutiger 55 Roman"/>
-              </w:rPr>
-              <w:t>i</w:t>
-            </w:r>
-            <w:proofErr w:type="spellEnd"/>
-            <w:r>
-              <w:rPr>
-                <w:rStyle w:val="inline11"/>
-                <w:rFonts w:eastAsia="Frutiger 55 Roman"/>
-              </w:rPr>
-              <w:t>) to pay delivery expenses; (ii) to make a certification in relation to applicable U.S. securities and other laws; and (iii) to make representations as elaborated under “Representations relating to Securities that may be settled by Physical Settlement of Shares” in the Offering Circular. Failure to make such representations could result in payment of a cash amount in lieu of delivering the Reference Asset Amount. Please refer to General Condition 14 for details.</w:t>
+              <w:t>Please also note that in the event of physical settlement, in order to receive the Reference Asset Amount, holder of the Securities may deliver a duly completed Reference Asset Transfer Notice on or prior to the relevant time on the Physical Settlement Cut-off Date. The Reference Asset Transfer Notice requires the Securities holder to make certain representations including but not limited to (i) to pay delivery expenses; (ii) to make a certification in relation to applicable U.S. securities and other laws; and (iii) to make representations as elaborated under “Representations relating to Securities that may be settled by Physical Settlement of Shares” in the Offering Circular. Failure to make such representations could result in payment of a cash amount in lieu of delivering the Reference Asset Amount. Please refer to General Condition 14 for details.</w:t>
             </w:r>
           </w:p>
         </w:tc>
@@ -5792,15 +5265,7 @@
                 <w:rStyle w:val="inline11"/>
                 <w:rFonts w:eastAsia="Frutiger 55 Roman"/>
               </w:rPr>
-              <w:t xml:space="preserve">In connection with any offer, sale and issuance of the Securities, the Dealer is acting as principal and not as agent of the Issuer of such Securities. Any agreement to issue Securities shall be subject to approval by the Issuer of the Securities (or such other issuer as may be approved by Security holders) and any other applicable internal </w:t>
-            </w:r>
-            <w:r>
-              <w:rPr>
-                <w:rStyle w:val="inline11"/>
-                <w:rFonts w:eastAsia="Frutiger 55 Roman"/>
-              </w:rPr>
-              <w:lastRenderedPageBreak/>
-              <w:t>approvals by the Dealer of the terms of the Securities as set out in the Pricing Supplement relating to those Securities.</w:t>
+              <w:t>In connection with any offer, sale and issuance of the Securities, the Dealer is acting as principal and not as agent of the Issuer of such Securities. Any agreement to issue Securities shall be subject to approval by the Issuer of the Securities (or such other issuer as may be approved by Security holders) and any other applicable internal approvals by the Dealer of the terms of the Securities as set out in the Pricing Supplement relating to those Securities.</w:t>
             </w:r>
           </w:p>
         </w:tc>
@@ -5842,6 +5307,7 @@
                 <w:b/>
                 <w:bCs/>
               </w:rPr>
+              <w:lastRenderedPageBreak/>
               <w:t>RISK DISCLOSURES:</w:t>
             </w:r>
           </w:p>
@@ -6083,23 +5549,7 @@
                 <w:rStyle w:val="inline11"/>
                 <w:rFonts w:eastAsia="Frutiger 55 Roman"/>
               </w:rPr>
-              <w:t>Notwithstanding its capability to understand and make independent decisions regarding investing in the Securities, by purchasing the Securities, the purchaser implicitly represents and warrants to the Issuer that: (</w:t>
-            </w:r>
-            <w:proofErr w:type="spellStart"/>
-            <w:r>
-              <w:rPr>
-                <w:rStyle w:val="inline11"/>
-                <w:rFonts w:eastAsia="Frutiger 55 Roman"/>
-              </w:rPr>
-              <w:t>i</w:t>
-            </w:r>
-            <w:proofErr w:type="spellEnd"/>
-            <w:r>
-              <w:rPr>
-                <w:rStyle w:val="inline11"/>
-                <w:rFonts w:eastAsia="Frutiger 55 Roman"/>
-              </w:rPr>
-              <w:t>) the complexity and risks inherent in the Securities are suitable for its objectives and the size, nature and condition of its business, regardless of whether the same have been disclosed to the Issuer or any of its respective affiliates; (ii) it has at its disposal all relevant information, whether or not contained in this term sheet, including potential risks of the Security and that, on this basis, it requires no further information to be provided to it in relation to the Securities. No person should deal in the Securities unless that person understands the nature of the relevant transaction and the extent of that person’s exposure to potential loss.</w:t>
+              <w:t>Notwithstanding its capability to understand and make independent decisions regarding investing in the Securities, by purchasing the Securities, the purchaser implicitly represents and warrants to the Issuer that: (i) the complexity and risks inherent in the Securities are suitable for its objectives and the size, nature and condition of its business, regardless of whether the same have been disclosed to the Issuer or any of its respective affiliates; (ii) it has at its disposal all relevant information, whether or not contained in this term sheet, including potential risks of the Security and that, on this basis, it requires no further information to be provided to it in relation to the Securities. No person should deal in the Securities unless that person understands the nature of the relevant transaction and the extent of that person’s exposure to potential loss.</w:t>
             </w:r>
           </w:p>
           <w:p>
@@ -6407,23 +5857,7 @@
                 <w:rStyle w:val="inline11"/>
                 <w:rFonts w:eastAsia="Frutiger 55 Roman"/>
               </w:rPr>
-              <w:t>For the Securities referencing single unit trust, neither the Issuer, Guarantor, Dealer or any of their affiliates has the ability to control or predict the actions of the trustee or the manager of the underlying fund or trust. Neither the trustee nor the manager of the underlying fund or trust (</w:t>
-            </w:r>
-            <w:proofErr w:type="spellStart"/>
-            <w:r>
-              <w:rPr>
-                <w:rStyle w:val="inline11"/>
-                <w:rFonts w:eastAsia="Frutiger 55 Roman"/>
-              </w:rPr>
-              <w:t>i</w:t>
-            </w:r>
-            <w:proofErr w:type="spellEnd"/>
-            <w:r>
-              <w:rPr>
-                <w:rStyle w:val="inline11"/>
-                <w:rFonts w:eastAsia="Frutiger 55 Roman"/>
-              </w:rPr>
-              <w:t>) is involved in the offer of the Securities in any way, or (ii) has any obligation to consider the interest of the holders of the Securities in taking any corporate actions relating to the underlying fund or trust that might affect the value of the Securities. The trustee or the manager of the underlying fund or trust is responsible for making investment and other trading decisions with respect to the management of the underlying fund or trust consistent with its investment objectives and in compliance with the investment restrictions as set out in the constitutive documents of the underlying fund or trust. The manner in which the underlying fund or trust is managed and the timing of actions may have a significant impact on the performance of the units in the underlying fund or trust. Hence, the price which is used to calculate the performance of the units in the underlying fund or trust may also be subject to these risks.</w:t>
+              <w:t>For the Securities referencing single unit trust, neither the Issuer, Guarantor, Dealer or any of their affiliates has the ability to control or predict the actions of the trustee or the manager of the underlying fund or trust. Neither the trustee nor the manager of the underlying fund or trust (i) is involved in the offer of the Securities in any way, or (ii) has any obligation to consider the interest of the holders of the Securities in taking any corporate actions relating to the underlying fund or trust that might affect the value of the Securities. The trustee or the manager of the underlying fund or trust is responsible for making investment and other trading decisions with respect to the management of the underlying fund or trust consistent with its investment objectives and in compliance with the investment restrictions as set out in the constitutive documents of the underlying fund or trust. The manner in which the underlying fund or trust is managed and the timing of actions may have a significant impact on the performance of the units in the underlying fund or trust. Hence, the price which is used to calculate the performance of the units in the underlying fund or trust may also be subject to these risks.</w:t>
             </w:r>
           </w:p>
           <w:p>
@@ -10016,23 +9450,7 @@
                 <w:rStyle w:val="inline11"/>
                 <w:rFonts w:eastAsia="Frutiger 55 Roman"/>
               </w:rPr>
-              <w:t>[Neither the Offering Circular nor this term sheet has been registered as a prospectus with the Monetary Authority of Singapore under the Securities and Futures Act 2001 (the "SFA") (defined below). The Offering Circular, this term sheet and any other document or material in connection with the offer or sale, or invitation for subscription or purchase, of the Securities may not be circulated or distributed, nor may the Securities be offered or sold, or be made the subject of an invitation for subscription or purchase, whether directly or indirectly, to any person in Singapore other than: (</w:t>
-            </w:r>
-            <w:proofErr w:type="spellStart"/>
-            <w:r>
-              <w:rPr>
-                <w:rStyle w:val="inline11"/>
-                <w:rFonts w:eastAsia="Frutiger 55 Roman"/>
-              </w:rPr>
-              <w:t>i</w:t>
-            </w:r>
-            <w:proofErr w:type="spellEnd"/>
-            <w:r>
-              <w:rPr>
-                <w:rStyle w:val="inline11"/>
-                <w:rFonts w:eastAsia="Frutiger 55 Roman"/>
-              </w:rPr>
-              <w:t xml:space="preserve">) to an institutional investor (as defined in the SFA) pursuant to Section 274 of the SFA or, as the case may be, Section 276(2)(a) of the SFA; or (ii) to an accredited investor (as defined in the SFA) pursuant to Section 275(1) of the SFA, and in accordance with the </w:t>
+              <w:t xml:space="preserve">[Neither the Offering Circular nor this term sheet has been registered as a prospectus with the Monetary Authority of Singapore under the Securities and Futures Act 2001 (the "SFA") (defined below). The Offering Circular, this term sheet and any other document or material in connection with the offer or sale, or invitation for subscription or purchase, of the Securities may not be circulated or distributed, nor may the Securities be offered or sold, or be made the subject of an invitation for subscription or purchase, whether directly or indirectly, to any person in Singapore other than: (i) to an institutional investor (as defined in the SFA) pursuant to Section 274 of the SFA or, as the case may be, Section 276(2)(a) of the SFA; or (ii) to an accredited investor (as defined in the SFA) pursuant to Section 275(1) of the SFA, and in accordance with the </w:t>
             </w:r>
             <w:r>
               <w:rPr>
@@ -10282,23 +9700,7 @@
                 <w:rStyle w:val="inline11"/>
                 <w:rFonts w:eastAsia="Frutiger 55 Roman"/>
               </w:rPr>
-              <w:t>Neither the Offering Circular, Updated Offering Circular (where applicable) nor this term sheet has been registered as a prospectus with the Monetary Authority of Singapore under the Securities and Futures Act 2001 (the "SFA") (defined below). The Offering Circular, Updated Offering Circular (where applicable), this term sheet and any other document or material in connection with the offer or sale, or invitation for subscription or purchase, of the Securities may not be circulated or distributed, nor may the Securities be offered or sold, or be made the subject of an invitation for subscription or purchase, whether directly or indirectly, to any person in Singapore other than (</w:t>
-            </w:r>
-            <w:proofErr w:type="spellStart"/>
-            <w:r>
-              <w:rPr>
-                <w:rStyle w:val="inline11"/>
-                <w:rFonts w:eastAsia="Frutiger 55 Roman"/>
-              </w:rPr>
-              <w:t>i</w:t>
-            </w:r>
-            <w:proofErr w:type="spellEnd"/>
-            <w:r>
-              <w:rPr>
-                <w:rStyle w:val="inline11"/>
-                <w:rFonts w:eastAsia="Frutiger 55 Roman"/>
-              </w:rPr>
-              <w:t>) to an institutional investor (as defined in the SFA) pursuant to Section 274 of the SFA, or (ii) to a relevant person (as defined in Section 275(2) of the SFA) pursuant to Section 275(1) of the SFA, or any person pursuant to Section 275(1A) of the SFA, and in accordance with the conditions specified in Section 275 of the SFA, or (iii) otherwise pursuant to, and in accordance with the conditions of, any other applicable provision of the SFA.</w:t>
+              <w:t>Neither the Offering Circular, Updated Offering Circular (where applicable) nor this term sheet has been registered as a prospectus with the Monetary Authority of Singapore under the Securities and Futures Act 2001 (the "SFA") (defined below). The Offering Circular, Updated Offering Circular (where applicable), this term sheet and any other document or material in connection with the offer or sale, or invitation for subscription or purchase, of the Securities may not be circulated or distributed, nor may the Securities be offered or sold, or be made the subject of an invitation for subscription or purchase, whether directly or indirectly, to any person in Singapore other than (i) to an institutional investor (as defined in the SFA) pursuant to Section 274 of the SFA, or (ii) to a relevant person (as defined in Section 275(2) of the SFA) pursuant to Section 275(1) of the SFA, or any person pursuant to Section 275(1A) of the SFA, and in accordance with the conditions specified in Section 275 of the SFA, or (iii) otherwise pursuant to, and in accordance with the conditions of, any other applicable provision of the SFA.</w:t>
             </w:r>
           </w:p>
         </w:tc>

</xml_diff>